<commit_message>
Atualização documento da pesquisa
Adicionado comentários dos tópicos 9 e 11 da documentação
</commit_message>
<xml_diff>
--- a/ES2N-AnexoPesquisa v1.0.docx
+++ b/ES2N-AnexoPesquisa v1.0.docx
@@ -835,12 +835,16 @@
           <w:noProof/>
           <w:color w:val="000000"/>
         </w:rPr>
-        <w:t>INSERIR ALGUMAS RESPOSTAS:</w:t>
+        <w:t>Segue algumas respostas:</w:t>
       </w:r>
     </w:p>
     <w:p>
       <w:pPr>
         <w:pStyle w:val="PargrafodaLista"/>
+        <w:numPr>
+          <w:ilvl w:val="0"/>
+          <w:numId w:val="10"/>
+        </w:numPr>
         <w:pBdr>
           <w:top w:val="nil"/>
           <w:left w:val="nil"/>
@@ -849,13 +853,106 @@
           <w:between w:val="nil"/>
         </w:pBdr>
         <w:spacing w:line="360" w:lineRule="auto"/>
-        <w:ind w:left="578"/>
         <w:jc w:val="both"/>
         <w:rPr>
           <w:noProof/>
           <w:color w:val="000000"/>
         </w:rPr>
       </w:pPr>
+      <w:r>
+        <w:rPr>
+          <w:noProof/>
+          <w:color w:val="000000"/>
+        </w:rPr>
+        <w:t>Eu super gosto, pois facilita muito para que não ocorra a perca de alimentos parados na geladeira</w:t>
+      </w:r>
+    </w:p>
+    <w:p>
+      <w:pPr>
+        <w:pStyle w:val="PargrafodaLista"/>
+        <w:numPr>
+          <w:ilvl w:val="0"/>
+          <w:numId w:val="10"/>
+        </w:numPr>
+        <w:pBdr>
+          <w:top w:val="nil"/>
+          <w:left w:val="nil"/>
+          <w:bottom w:val="nil"/>
+          <w:right w:val="nil"/>
+          <w:between w:val="nil"/>
+        </w:pBdr>
+        <w:spacing w:line="360" w:lineRule="auto"/>
+        <w:jc w:val="both"/>
+        <w:rPr>
+          <w:noProof/>
+          <w:color w:val="000000"/>
+        </w:rPr>
+      </w:pPr>
+      <w:r>
+        <w:rPr>
+          <w:noProof/>
+          <w:color w:val="000000"/>
+        </w:rPr>
+        <w:t>Já consegui, mas foi difícil achar o resultado.</w:t>
+      </w:r>
+    </w:p>
+    <w:p>
+      <w:pPr>
+        <w:pStyle w:val="PargrafodaLista"/>
+        <w:numPr>
+          <w:ilvl w:val="0"/>
+          <w:numId w:val="10"/>
+        </w:numPr>
+        <w:pBdr>
+          <w:top w:val="nil"/>
+          <w:left w:val="nil"/>
+          <w:bottom w:val="nil"/>
+          <w:right w:val="nil"/>
+          <w:between w:val="nil"/>
+        </w:pBdr>
+        <w:spacing w:line="360" w:lineRule="auto"/>
+        <w:jc w:val="both"/>
+        <w:rPr>
+          <w:noProof/>
+          <w:color w:val="000000"/>
+        </w:rPr>
+      </w:pPr>
+      <w:r>
+        <w:rPr>
+          <w:noProof/>
+          <w:color w:val="000000"/>
+        </w:rPr>
+        <w:t>Nunca fiz isso</w:t>
+      </w:r>
+    </w:p>
+    <w:p>
+      <w:pPr>
+        <w:pStyle w:val="PargrafodaLista"/>
+        <w:numPr>
+          <w:ilvl w:val="0"/>
+          <w:numId w:val="10"/>
+        </w:numPr>
+        <w:pBdr>
+          <w:top w:val="nil"/>
+          <w:left w:val="nil"/>
+          <w:bottom w:val="nil"/>
+          <w:right w:val="nil"/>
+          <w:between w:val="nil"/>
+        </w:pBdr>
+        <w:spacing w:line="360" w:lineRule="auto"/>
+        <w:jc w:val="both"/>
+        <w:rPr>
+          <w:noProof/>
+          <w:color w:val="000000"/>
+        </w:rPr>
+      </w:pPr>
+      <w:r>
+        <w:rPr>
+          <w:noProof/>
+          <w:color w:val="000000"/>
+        </w:rPr>
+        <w:t>Já consegui, mas foi difícil achar o resultado.</w:t>
+      </w:r>
     </w:p>
     <w:p>
       <w:pPr>
@@ -882,6 +979,7 @@
         <w:rPr>
           <w:noProof/>
         </w:rPr>
+        <w:lastRenderedPageBreak/>
         <w:drawing>
           <wp:inline distT="0" distB="0" distL="0" distR="0" wp14:anchorId="61033485" wp14:editId="5302BED0">
             <wp:extent cx="5400040" cy="2272030"/>
@@ -975,7 +1073,6 @@
           <w:noProof/>
           <w:color w:val="000000"/>
         </w:rPr>
-        <w:lastRenderedPageBreak/>
         <w:t>Tem alguma sugestão para os sites de receitas?</w:t>
       </w:r>
     </w:p>
@@ -1010,18 +1107,24 @@
           <w:sz w:val="22"/>
           <w:szCs w:val="22"/>
         </w:rPr>
-        <w:t>“</w:t>
+        <w:t>“Unidade de medida específica, alguns falam em xícara, outros em gramas, colher de sopa/chá/café/sobremesa. Fica muito no achismo, creio que todo mundo já se perguntou "quanto cabe em uma xícara?" kkkk poderia ser colocado 1 xícara = XXXgramas ou algo semelhante.”</w:t>
       </w:r>
-      <w:r>
+    </w:p>
+    <w:p>
+      <w:pPr>
+        <w:pStyle w:val="PargrafodaLista"/>
+        <w:numPr>
+          <w:ilvl w:val="0"/>
+          <w:numId w:val="9"/>
+        </w:numPr>
+        <w:jc w:val="both"/>
         <w:rPr>
           <w:rFonts w:ascii="Calibri" w:hAnsi="Calibri" w:cs="Calibri"/>
           <w:color w:val="000000"/>
           <w:sz w:val="22"/>
           <w:szCs w:val="22"/>
         </w:rPr>
-        <w:t xml:space="preserve">Unidade de medida específica, alguns falam em xícara, outros em gramas, colher de sopa/chá/café/sobremesa. Fica muito no achismo, creio que todo mundo já se perguntou "quanto cabe em uma xícara?" </w:t>
-      </w:r>
-      <w:proofErr w:type="spellStart"/>
+      </w:pPr>
       <w:r>
         <w:rPr>
           <w:rFonts w:ascii="Calibri" w:hAnsi="Calibri" w:cs="Calibri"/>
@@ -1029,9 +1132,8 @@
           <w:sz w:val="22"/>
           <w:szCs w:val="22"/>
         </w:rPr>
-        <w:t>kkkk</w:t>
+        <w:t>“</w:t>
       </w:r>
-      <w:proofErr w:type="spellEnd"/>
       <w:r>
         <w:rPr>
           <w:rFonts w:ascii="Calibri" w:hAnsi="Calibri" w:cs="Calibri"/>
@@ -1039,9 +1141,8 @@
           <w:sz w:val="22"/>
           <w:szCs w:val="22"/>
         </w:rPr>
-        <w:t xml:space="preserve"> poderia ser colocado 1 xícara = </w:t>
+        <w:t>Sempre dar opção em medidas 'caseiras' e em gramas. Sempre dando preferência à informação com gramas. É muito mais fácil pra termos controle sobre o que se está cozinhando. Além de facilitar demais quando se precisa multiplicar a receita.</w:t>
       </w:r>
-      <w:proofErr w:type="spellStart"/>
       <w:r>
         <w:rPr>
           <w:rFonts w:ascii="Calibri" w:hAnsi="Calibri" w:cs="Calibri"/>
@@ -1049,17 +1150,120 @@
           <w:sz w:val="22"/>
           <w:szCs w:val="22"/>
         </w:rPr>
-        <w:t>XXXgramas</w:t>
+        <w:t>”</w:t>
       </w:r>
-      <w:proofErr w:type="spellEnd"/>
-      <w:r>
+    </w:p>
+    <w:p>
+      <w:pPr>
+        <w:pStyle w:val="PargrafodaLista"/>
+        <w:numPr>
+          <w:ilvl w:val="0"/>
+          <w:numId w:val="9"/>
+        </w:numPr>
+        <w:jc w:val="both"/>
         <w:rPr>
           <w:rFonts w:ascii="Calibri" w:hAnsi="Calibri" w:cs="Calibri"/>
           <w:color w:val="000000"/>
           <w:sz w:val="22"/>
           <w:szCs w:val="22"/>
         </w:rPr>
-        <w:t xml:space="preserve"> ou algo semelhante.</w:t>
+      </w:pPr>
+      <w:r>
+        <w:rPr>
+          <w:rFonts w:ascii="Calibri" w:hAnsi="Calibri" w:cs="Calibri"/>
+          <w:color w:val="000000"/>
+          <w:sz w:val="22"/>
+          <w:szCs w:val="22"/>
+        </w:rPr>
+        <w:t>“</w:t>
+      </w:r>
+      <w:r>
+        <w:rPr>
+          <w:rFonts w:ascii="Calibri" w:hAnsi="Calibri" w:cs="Calibri"/>
+          <w:color w:val="000000"/>
+          <w:sz w:val="22"/>
+          <w:szCs w:val="22"/>
+        </w:rPr>
+        <w:t>Buscar por ingredientes, ex: queijo e tomate, e depois aplicar filtros, ex: pratos salgados; ou ordenar por receitas mais rápidas; ou escolher se é uma receita para 1 pessoa,</w:t>
+      </w:r>
+      <w:r>
+        <w:rPr>
+          <w:rFonts w:ascii="Calibri" w:hAnsi="Calibri" w:cs="Calibri"/>
+          <w:color w:val="000000"/>
+          <w:sz w:val="22"/>
+          <w:szCs w:val="22"/>
+        </w:rPr>
+        <w:t xml:space="preserve"> </w:t>
+      </w:r>
+      <w:r>
+        <w:rPr>
+          <w:rFonts w:ascii="Calibri" w:hAnsi="Calibri" w:cs="Calibri"/>
+          <w:color w:val="000000"/>
+          <w:sz w:val="22"/>
+          <w:szCs w:val="22"/>
+        </w:rPr>
+        <w:t>duas</w:t>
+      </w:r>
+      <w:r>
+        <w:rPr>
+          <w:rFonts w:ascii="Calibri" w:hAnsi="Calibri" w:cs="Calibri"/>
+          <w:color w:val="000000"/>
+          <w:sz w:val="22"/>
+          <w:szCs w:val="22"/>
+        </w:rPr>
+        <w:t xml:space="preserve"> etc.</w:t>
+      </w:r>
+      <w:r>
+        <w:rPr>
+          <w:rFonts w:ascii="Calibri" w:hAnsi="Calibri" w:cs="Calibri"/>
+          <w:color w:val="000000"/>
+          <w:sz w:val="22"/>
+          <w:szCs w:val="22"/>
+        </w:rPr>
+        <w:t xml:space="preserve"> Receitas muito mal avaliadas devem ser excluídas pelo sistema.</w:t>
+      </w:r>
+      <w:r>
+        <w:rPr>
+          <w:rFonts w:ascii="Calibri" w:hAnsi="Calibri" w:cs="Calibri"/>
+          <w:color w:val="000000"/>
+          <w:sz w:val="22"/>
+          <w:szCs w:val="22"/>
+        </w:rPr>
+        <w:t>”</w:t>
+      </w:r>
+    </w:p>
+    <w:p>
+      <w:pPr>
+        <w:pStyle w:val="PargrafodaLista"/>
+        <w:numPr>
+          <w:ilvl w:val="0"/>
+          <w:numId w:val="9"/>
+        </w:numPr>
+        <w:jc w:val="both"/>
+        <w:rPr>
+          <w:rFonts w:ascii="Calibri" w:hAnsi="Calibri" w:cs="Calibri"/>
+          <w:color w:val="000000"/>
+          <w:sz w:val="22"/>
+          <w:szCs w:val="22"/>
+        </w:rPr>
+      </w:pPr>
+      <w:r>
+        <w:rPr>
+          <w:rFonts w:ascii="Calibri" w:hAnsi="Calibri" w:cs="Calibri"/>
+          <w:color w:val="000000"/>
+          <w:sz w:val="22"/>
+          <w:szCs w:val="22"/>
+        </w:rPr>
+        <w:t>“</w:t>
+      </w:r>
+      <w:r>
+        <w:rPr>
+          <w:rFonts w:ascii="Calibri" w:hAnsi="Calibri" w:cs="Calibri"/>
+          <w:color w:val="000000"/>
+          <w:sz w:val="22"/>
+          <w:szCs w:val="22"/>
+        </w:rPr>
+        <w:t>um histórico de receitas que já utilizou pontuação de quanto gostou da receita informação de quão difícil é a receita ranking de popularidade feedback dos usuários sobre a receita</w:t>
       </w:r>
       <w:r>
         <w:rPr>
@@ -1412,25 +1616,7 @@
         <w:b/>
         <w:bCs/>
       </w:rPr>
-      <w:t xml:space="preserve">Disciplina: Engenharia de Software 2 – Turma Noite – prof.ª </w:t>
-    </w:r>
-    <w:proofErr w:type="spellStart"/>
-    <w:r>
-      <w:rPr>
-        <w:rFonts w:ascii="Arial" w:hAnsi="Arial" w:cs="Arial"/>
-        <w:b/>
-        <w:bCs/>
-      </w:rPr>
-      <w:t>Denilce</w:t>
-    </w:r>
-    <w:proofErr w:type="spellEnd"/>
-    <w:r>
-      <w:rPr>
-        <w:rFonts w:ascii="Arial" w:hAnsi="Arial" w:cs="Arial"/>
-        <w:b/>
-        <w:bCs/>
-      </w:rPr>
-      <w:t xml:space="preserve"> Veloso</w:t>
+      <w:t>Disciplina: Engenharia de Software 2 – Turma Noite – prof.ª Denilce Veloso</w:t>
     </w:r>
   </w:p>
   <w:p>
@@ -2311,6 +2497,119 @@
       </w:pPr>
     </w:lvl>
   </w:abstractNum>
+  <w:abstractNum w:abstractNumId="9" w15:restartNumberingAfterBreak="0">
+    <w:nsid w:val="736C382C"/>
+    <w:multiLevelType w:val="hybridMultilevel"/>
+    <w:tmpl w:val="817E2C90"/>
+    <w:lvl w:ilvl="0" w:tplc="04160001">
+      <w:start w:val="1"/>
+      <w:numFmt w:val="bullet"/>
+      <w:lvlText w:val=""/>
+      <w:lvlJc w:val="left"/>
+      <w:pPr>
+        <w:ind w:left="1298" w:hanging="360"/>
+      </w:pPr>
+      <w:rPr>
+        <w:rFonts w:ascii="Symbol" w:hAnsi="Symbol" w:hint="default"/>
+      </w:rPr>
+    </w:lvl>
+    <w:lvl w:ilvl="1" w:tplc="04160003" w:tentative="1">
+      <w:start w:val="1"/>
+      <w:numFmt w:val="bullet"/>
+      <w:lvlText w:val="o"/>
+      <w:lvlJc w:val="left"/>
+      <w:pPr>
+        <w:ind w:left="2018" w:hanging="360"/>
+      </w:pPr>
+      <w:rPr>
+        <w:rFonts w:ascii="Courier New" w:hAnsi="Courier New" w:cs="Courier New" w:hint="default"/>
+      </w:rPr>
+    </w:lvl>
+    <w:lvl w:ilvl="2" w:tplc="04160005" w:tentative="1">
+      <w:start w:val="1"/>
+      <w:numFmt w:val="bullet"/>
+      <w:lvlText w:val=""/>
+      <w:lvlJc w:val="left"/>
+      <w:pPr>
+        <w:ind w:left="2738" w:hanging="360"/>
+      </w:pPr>
+      <w:rPr>
+        <w:rFonts w:ascii="Wingdings" w:hAnsi="Wingdings" w:hint="default"/>
+      </w:rPr>
+    </w:lvl>
+    <w:lvl w:ilvl="3" w:tplc="04160001" w:tentative="1">
+      <w:start w:val="1"/>
+      <w:numFmt w:val="bullet"/>
+      <w:lvlText w:val=""/>
+      <w:lvlJc w:val="left"/>
+      <w:pPr>
+        <w:ind w:left="3458" w:hanging="360"/>
+      </w:pPr>
+      <w:rPr>
+        <w:rFonts w:ascii="Symbol" w:hAnsi="Symbol" w:hint="default"/>
+      </w:rPr>
+    </w:lvl>
+    <w:lvl w:ilvl="4" w:tplc="04160003" w:tentative="1">
+      <w:start w:val="1"/>
+      <w:numFmt w:val="bullet"/>
+      <w:lvlText w:val="o"/>
+      <w:lvlJc w:val="left"/>
+      <w:pPr>
+        <w:ind w:left="4178" w:hanging="360"/>
+      </w:pPr>
+      <w:rPr>
+        <w:rFonts w:ascii="Courier New" w:hAnsi="Courier New" w:cs="Courier New" w:hint="default"/>
+      </w:rPr>
+    </w:lvl>
+    <w:lvl w:ilvl="5" w:tplc="04160005" w:tentative="1">
+      <w:start w:val="1"/>
+      <w:numFmt w:val="bullet"/>
+      <w:lvlText w:val=""/>
+      <w:lvlJc w:val="left"/>
+      <w:pPr>
+        <w:ind w:left="4898" w:hanging="360"/>
+      </w:pPr>
+      <w:rPr>
+        <w:rFonts w:ascii="Wingdings" w:hAnsi="Wingdings" w:hint="default"/>
+      </w:rPr>
+    </w:lvl>
+    <w:lvl w:ilvl="6" w:tplc="04160001" w:tentative="1">
+      <w:start w:val="1"/>
+      <w:numFmt w:val="bullet"/>
+      <w:lvlText w:val=""/>
+      <w:lvlJc w:val="left"/>
+      <w:pPr>
+        <w:ind w:left="5618" w:hanging="360"/>
+      </w:pPr>
+      <w:rPr>
+        <w:rFonts w:ascii="Symbol" w:hAnsi="Symbol" w:hint="default"/>
+      </w:rPr>
+    </w:lvl>
+    <w:lvl w:ilvl="7" w:tplc="04160003" w:tentative="1">
+      <w:start w:val="1"/>
+      <w:numFmt w:val="bullet"/>
+      <w:lvlText w:val="o"/>
+      <w:lvlJc w:val="left"/>
+      <w:pPr>
+        <w:ind w:left="6338" w:hanging="360"/>
+      </w:pPr>
+      <w:rPr>
+        <w:rFonts w:ascii="Courier New" w:hAnsi="Courier New" w:cs="Courier New" w:hint="default"/>
+      </w:rPr>
+    </w:lvl>
+    <w:lvl w:ilvl="8" w:tplc="04160005" w:tentative="1">
+      <w:start w:val="1"/>
+      <w:numFmt w:val="bullet"/>
+      <w:lvlText w:val=""/>
+      <w:lvlJc w:val="left"/>
+      <w:pPr>
+        <w:ind w:left="7058" w:hanging="360"/>
+      </w:pPr>
+      <w:rPr>
+        <w:rFonts w:ascii="Wingdings" w:hAnsi="Wingdings" w:hint="default"/>
+      </w:rPr>
+    </w:lvl>
+  </w:abstractNum>
   <w:num w:numId="1" w16cid:durableId="788008525">
     <w:abstractNumId w:val="8"/>
   </w:num>
@@ -2337,6 +2636,9 @@
   </w:num>
   <w:num w:numId="9" w16cid:durableId="264508157">
     <w:abstractNumId w:val="6"/>
+  </w:num>
+  <w:num w:numId="10" w16cid:durableId="15009651">
+    <w:abstractNumId w:val="9"/>
   </w:num>
 </w:numbering>
 </file>
@@ -7470,16 +7772,6 @@
 </file>
 
 <file path=customXml/item2.xml><?xml version="1.0" encoding="utf-8"?>
-<b:Sources xmlns:b="http://schemas.openxmlformats.org/officeDocument/2006/bibliography" xmlns="http://schemas.openxmlformats.org/officeDocument/2006/bibliography" SelectedStyle="\APASixthEditionOfficeOnline.xsl" StyleName="APA" Version="6"/>
-</file>
-
-<file path=customXml/item3.xml><?xml version="1.0" encoding="utf-8"?>
-<p:properties xmlns:p="http://schemas.microsoft.com/office/2006/metadata/properties" xmlns:xsi="http://www.w3.org/2001/XMLSchema-instance" xmlns:pc="http://schemas.microsoft.com/office/infopath/2007/PartnerControls">
-  <documentManagement/>
-</p:properties>
-</file>
-
-<file path=customXml/item4.xml><?xml version="1.0" encoding="utf-8"?>
 <ct:contentTypeSchema xmlns:ct="http://schemas.microsoft.com/office/2006/metadata/contentType" xmlns:ma="http://schemas.microsoft.com/office/2006/metadata/properties/metaAttributes" ct:_="" ma:_="" ma:contentTypeName="Documento" ma:contentTypeID="0x010100787B6D5CCB51F443B707A2DC714EDFEC" ma:contentTypeVersion="2" ma:contentTypeDescription="Crie um novo documento." ma:contentTypeScope="" ma:versionID="047ae5ccaa18c2d17774afbc5c60899c">
   <xsd:schema xmlns:xsd="http://www.w3.org/2001/XMLSchema" xmlns:xs="http://www.w3.org/2001/XMLSchema" xmlns:p="http://schemas.microsoft.com/office/2006/metadata/properties" xmlns:ns2="c992bfa8-a0de-49c6-8881-cbea82417d0f" targetNamespace="http://schemas.microsoft.com/office/2006/metadata/properties" ma:root="true" ma:fieldsID="f8f3f3118187fa8918e42825785b95d8" ns2:_="">
     <xsd:import namespace="c992bfa8-a0de-49c6-8881-cbea82417d0f"/>
@@ -7611,6 +7903,16 @@
 </ct:contentTypeSchema>
 </file>
 
+<file path=customXml/item3.xml><?xml version="1.0" encoding="utf-8"?>
+<p:properties xmlns:p="http://schemas.microsoft.com/office/2006/metadata/properties" xmlns:xsi="http://www.w3.org/2001/XMLSchema-instance" xmlns:pc="http://schemas.microsoft.com/office/infopath/2007/PartnerControls">
+  <documentManagement/>
+</p:properties>
+</file>
+
+<file path=customXml/item4.xml><?xml version="1.0" encoding="utf-8"?>
+<b:Sources xmlns:b="http://schemas.openxmlformats.org/officeDocument/2006/bibliography" xmlns="http://schemas.openxmlformats.org/officeDocument/2006/bibliography" SelectedStyle="\APASixthEditionOfficeOnline.xsl" StyleName="APA" Version="6"/>
+</file>
+
 <file path=customXml/itemProps1.xml><?xml version="1.0" encoding="utf-8"?>
 <ds:datastoreItem xmlns:ds="http://schemas.openxmlformats.org/officeDocument/2006/customXml" ds:itemID="{A9380074-ACB1-4768-8160-E2C55A14786E}">
   <ds:schemaRefs>
@@ -7620,23 +7922,6 @@
 </file>
 
 <file path=customXml/itemProps2.xml><?xml version="1.0" encoding="utf-8"?>
-<ds:datastoreItem xmlns:ds="http://schemas.openxmlformats.org/officeDocument/2006/customXml" ds:itemID="{CC9FBFDA-A2B5-4BBF-8583-3AD5B31CB0CE}">
-  <ds:schemaRefs>
-    <ds:schemaRef ds:uri="http://schemas.openxmlformats.org/officeDocument/2006/bibliography"/>
-  </ds:schemaRefs>
-</ds:datastoreItem>
-</file>
-
-<file path=customXml/itemProps3.xml><?xml version="1.0" encoding="utf-8"?>
-<ds:datastoreItem xmlns:ds="http://schemas.openxmlformats.org/officeDocument/2006/customXml" ds:itemID="{3CBC499B-FC48-4681-8842-659D2F71791D}">
-  <ds:schemaRefs>
-    <ds:schemaRef ds:uri="http://schemas.microsoft.com/office/2006/metadata/properties"/>
-    <ds:schemaRef ds:uri="http://schemas.microsoft.com/office/infopath/2007/PartnerControls"/>
-  </ds:schemaRefs>
-</ds:datastoreItem>
-</file>
-
-<file path=customXml/itemProps4.xml><?xml version="1.0" encoding="utf-8"?>
 <ds:datastoreItem xmlns:ds="http://schemas.openxmlformats.org/officeDocument/2006/customXml" ds:itemID="{3D7EE7FC-7E3A-40F7-8EDE-AB00A7226CB3}">
   <ds:schemaRefs>
     <ds:schemaRef ds:uri="http://schemas.microsoft.com/office/2006/metadata/contentType"/>
@@ -7652,4 +7937,21 @@
     <ds:schemaRef ds:uri="http://schemas.microsoft.com/internal/obd"/>
   </ds:schemaRefs>
 </ds:datastoreItem>
+</file>
+
+<file path=customXml/itemProps3.xml><?xml version="1.0" encoding="utf-8"?>
+<ds:datastoreItem xmlns:ds="http://schemas.openxmlformats.org/officeDocument/2006/customXml" ds:itemID="{3CBC499B-FC48-4681-8842-659D2F71791D}">
+  <ds:schemaRefs>
+    <ds:schemaRef ds:uri="http://schemas.microsoft.com/office/2006/metadata/properties"/>
+    <ds:schemaRef ds:uri="http://schemas.microsoft.com/office/infopath/2007/PartnerControls"/>
+  </ds:schemaRefs>
+</ds:datastoreItem>
+</file>
+
+<file path=customXml/itemProps4.xml><?xml version="1.0" encoding="utf-8"?>
+<ds:datastoreItem xmlns:ds="http://schemas.openxmlformats.org/officeDocument/2006/customXml" ds:itemID="{CC9FBFDA-A2B5-4BBF-8583-3AD5B31CB0CE}">
+  <ds:schemaRefs>
+    <ds:schemaRef ds:uri="http://schemas.openxmlformats.org/officeDocument/2006/bibliography"/>
+  </ds:schemaRefs>
+</ds:datastoreItem>
 </file>
</xml_diff>